<commit_message>
Added entire NRA folder
</commit_message>
<xml_diff>
--- a/Formalities/SSAT_SOW_v1.docx
+++ b/Formalities/SSAT_SOW_v1.docx
@@ -1,6 +1,6 @@
 
 <file path=word/document.xml><?xml version="1.0" encoding="utf-8"?>
-<w:document xmlns:ve="http://schemas.openxmlformats.org/markup-compatibility/2006" xmlns:o="urn:schemas-microsoft-com:office:office" xmlns:r="http://schemas.openxmlformats.org/officeDocument/2006/relationships" xmlns:m="http://schemas.openxmlformats.org/officeDocument/2006/math" xmlns:v="urn:schemas-microsoft-com:vml" xmlns:wp="http://schemas.openxmlformats.org/drawingml/2006/wordprocessingDrawing" xmlns:w10="urn:schemas-microsoft-com:office:word" xmlns:w="http://schemas.openxmlformats.org/wordprocessingml/2006/main" xmlns:wne="http://schemas.microsoft.com/office/word/2006/wordml">
+<w:document xmlns:wpc="http://schemas.microsoft.com/office/word/2010/wordprocessingCanvas" xmlns:mo="http://schemas.microsoft.com/office/mac/office/2008/main" xmlns:mc="http://schemas.openxmlformats.org/markup-compatibility/2006" xmlns:mv="urn:schemas-microsoft-com:mac:vml" xmlns:o="urn:schemas-microsoft-com:office:office" xmlns:r="http://schemas.openxmlformats.org/officeDocument/2006/relationships" xmlns:m="http://schemas.openxmlformats.org/officeDocument/2006/math" xmlns:v="urn:schemas-microsoft-com:vml" xmlns:wp14="http://schemas.microsoft.com/office/word/2010/wordprocessingDrawing" xmlns:wp="http://schemas.openxmlformats.org/drawingml/2006/wordprocessingDrawing" xmlns:w10="urn:schemas-microsoft-com:office:word" xmlns:w="http://schemas.openxmlformats.org/wordprocessingml/2006/main" xmlns:w14="http://schemas.microsoft.com/office/word/2010/wordml" xmlns:wpg="http://schemas.microsoft.com/office/word/2010/wordprocessingGroup" xmlns:wpi="http://schemas.microsoft.com/office/word/2010/wordprocessingInk" xmlns:wne="http://schemas.microsoft.com/office/word/2006/wordml" xmlns:wps="http://schemas.microsoft.com/office/word/2010/wordprocessingShape" mc:Ignorable="w14 wp14">
   <w:body>
     <w:p>
       <w:pPr>
@@ -37,8 +37,10 @@
           <w:b/>
           <w:bCs/>
         </w:rPr>
-        <w:t>A Separation Assurance Framework for Multiple Airplanes under Low–Connectivity Conditions</w:t>
-      </w:r>
+        <w:t>Analysis of Separation Assurance in the Presence of Communication Failures</w:t>
+      </w:r>
+      <w:bookmarkStart w:id="0" w:name="_GoBack"/>
+      <w:bookmarkEnd w:id="0"/>
     </w:p>
     <w:p>
       <w:pPr>
@@ -326,62 +328,68 @@
         <w:rPr>
           <w:color w:val="000000"/>
         </w:rPr>
+        <w:t>The nature of this research conforms to the NRA-</w:t>
+      </w:r>
+      <w:r>
+        <w:rPr>
+          <w:color w:val="000000"/>
+        </w:rPr>
+        <w:t xml:space="preserve">AFCS-1.5 </w:t>
+      </w:r>
+      <w:r>
+        <w:rPr>
+          <w:color w:val="000000"/>
+        </w:rPr>
+        <w:t xml:space="preserve">goals and objectives for </w:t>
+      </w:r>
+      <w:r>
+        <w:rPr>
+          <w:color w:val="000000"/>
+        </w:rPr>
+        <w:t xml:space="preserve">utilization of </w:t>
+      </w:r>
+      <w:r>
+        <w:rPr>
+          <w:color w:val="000000"/>
+        </w:rPr>
+        <w:t>distributed</w:t>
+      </w:r>
+      <w:r>
+        <w:rPr>
+          <w:color w:val="000000"/>
+        </w:rPr>
+        <w:t xml:space="preserve"> heterogeneous</w:t>
+      </w:r>
+      <w:r>
+        <w:rPr>
+          <w:color w:val="000000"/>
+        </w:rPr>
+        <w:t xml:space="preserve"> </w:t>
+      </w:r>
+      <w:r>
+        <w:rPr>
+          <w:color w:val="000000"/>
+        </w:rPr>
+        <w:t xml:space="preserve">communication </w:t>
+      </w:r>
+      <w:r>
+        <w:rPr>
+          <w:color w:val="000000"/>
+        </w:rPr>
+        <w:t>resources</w:t>
+      </w:r>
+      <w:r>
+        <w:rPr>
+          <w:color w:val="000000"/>
+        </w:rPr>
+        <w:t xml:space="preserve"> which are either given </w:t>
+      </w:r>
+      <w:r>
+        <w:rPr>
+          <w:color w:val="000000"/>
+        </w:rPr>
         <w:lastRenderedPageBreak/>
-        <w:t>The nature of this research conforms to the NRA-</w:t>
-      </w:r>
-      <w:r>
-        <w:rPr>
-          <w:color w:val="000000"/>
-        </w:rPr>
-        <w:t xml:space="preserve">AFCS-1.5 </w:t>
-      </w:r>
-      <w:r>
-        <w:rPr>
-          <w:color w:val="000000"/>
-        </w:rPr>
-        <w:t xml:space="preserve">goals and objectives for </w:t>
-      </w:r>
-      <w:r>
-        <w:rPr>
-          <w:color w:val="000000"/>
-        </w:rPr>
-        <w:t xml:space="preserve">utilization of </w:t>
-      </w:r>
-      <w:r>
-        <w:rPr>
-          <w:color w:val="000000"/>
-        </w:rPr>
-        <w:t>distributed</w:t>
-      </w:r>
-      <w:r>
-        <w:rPr>
-          <w:color w:val="000000"/>
-        </w:rPr>
-        <w:t xml:space="preserve"> heterogeneous</w:t>
-      </w:r>
-      <w:r>
-        <w:rPr>
-          <w:color w:val="000000"/>
-        </w:rPr>
-        <w:t xml:space="preserve"> </w:t>
-      </w:r>
-      <w:r>
-        <w:rPr>
-          <w:color w:val="000000"/>
-        </w:rPr>
-        <w:t xml:space="preserve">communication </w:t>
-      </w:r>
-      <w:r>
-        <w:rPr>
-          <w:color w:val="000000"/>
-        </w:rPr>
-        <w:t>resources</w:t>
-      </w:r>
-      <w:r>
-        <w:rPr>
-          <w:color w:val="000000"/>
-        </w:rPr>
-        <w:t xml:space="preserve"> which are either given by existing technologies (ADS-B, GPS, TIS-B, CPDLC) or will be developed in the near future. The proposed research provides solutions for the analysis and assessment of the adverse impact of communication disruptions on separation assurance. </w:t>
+        <w:t xml:space="preserve">by existing technologies (ADS-B, GPS, TIS-B, CPDLC) or will be developed in the near future. The proposed research provides solutions for the analysis and assessment of the adverse impact of communication disruptions on separation assurance. </w:t>
       </w:r>
     </w:p>
     <w:p>
@@ -430,14 +438,7 @@
         <w:rPr>
           <w:color w:val="000000"/>
         </w:rPr>
-        <w:t xml:space="preserve">Xargay significantly extended the fundamental results of the Time-Critical Cooperative Path-Following Control of Multiple UAVs. The NPS </w:t>
-      </w:r>
-      <w:proofErr w:type="gramStart"/>
-      <w:r>
-        <w:rPr>
-          <w:color w:val="000000"/>
-        </w:rPr>
-        <w:t xml:space="preserve">team comprised of </w:t>
+        <w:t xml:space="preserve">Xargay significantly extended the fundamental results of the Time-Critical Cooperative Path-Following Control of Multiple UAVs. The NPS team comprised of </w:t>
       </w:r>
       <w:r>
         <w:rPr>
@@ -479,14 +480,7 @@
         <w:rPr>
           <w:color w:val="000000"/>
         </w:rPr>
-        <w:t xml:space="preserve"> have</w:t>
-      </w:r>
-      <w:proofErr w:type="gramEnd"/>
-      <w:r>
-        <w:rPr>
-          <w:color w:val="000000"/>
-        </w:rPr>
-        <w:t xml:space="preserve"> collaborated with them towards extension of the theor</w:t>
+        <w:t xml:space="preserve"> have collaborated with them towards extension of the theor</w:t>
       </w:r>
       <w:r>
         <w:rPr>
@@ -726,8 +720,6 @@
         </w:rPr>
         <w:t xml:space="preserve"> </w:t>
       </w:r>
-      <w:bookmarkStart w:id="0" w:name="_GoBack"/>
-      <w:bookmarkEnd w:id="0"/>
     </w:p>
     <w:sectPr>
       <w:type w:val="continuous"/>
@@ -741,7 +733,7 @@
 </file>
 
 <file path=word/endnotes.xml><?xml version="1.0" encoding="utf-8"?>
-<w:endnotes xmlns:ve="http://schemas.openxmlformats.org/markup-compatibility/2006" xmlns:o="urn:schemas-microsoft-com:office:office" xmlns:r="http://schemas.openxmlformats.org/officeDocument/2006/relationships" xmlns:m="http://schemas.openxmlformats.org/officeDocument/2006/math" xmlns:v="urn:schemas-microsoft-com:vml" xmlns:wp="http://schemas.openxmlformats.org/drawingml/2006/wordprocessingDrawing" xmlns:w10="urn:schemas-microsoft-com:office:word" xmlns:w="http://schemas.openxmlformats.org/wordprocessingml/2006/main" xmlns:wne="http://schemas.microsoft.com/office/word/2006/wordml">
+<w:endnotes xmlns:wpc="http://schemas.microsoft.com/office/word/2010/wordprocessingCanvas" xmlns:mo="http://schemas.microsoft.com/office/mac/office/2008/main" xmlns:mc="http://schemas.openxmlformats.org/markup-compatibility/2006" xmlns:mv="urn:schemas-microsoft-com:mac:vml" xmlns:o="urn:schemas-microsoft-com:office:office" xmlns:r="http://schemas.openxmlformats.org/officeDocument/2006/relationships" xmlns:m="http://schemas.openxmlformats.org/officeDocument/2006/math" xmlns:v="urn:schemas-microsoft-com:vml" xmlns:wp14="http://schemas.microsoft.com/office/word/2010/wordprocessingDrawing" xmlns:wp="http://schemas.openxmlformats.org/drawingml/2006/wordprocessingDrawing" xmlns:w10="urn:schemas-microsoft-com:office:word" xmlns:w="http://schemas.openxmlformats.org/wordprocessingml/2006/main" xmlns:w14="http://schemas.microsoft.com/office/word/2010/wordml" xmlns:wpg="http://schemas.microsoft.com/office/word/2010/wordprocessingGroup" xmlns:wpi="http://schemas.microsoft.com/office/word/2010/wordprocessingInk" xmlns:wne="http://schemas.microsoft.com/office/word/2006/wordml" xmlns:wps="http://schemas.microsoft.com/office/word/2010/wordprocessingShape" mc:Ignorable="w14 wp14">
   <w:endnote w:type="separator" w:id="-1">
     <w:p>
       <w:r>
@@ -760,7 +752,7 @@
 </file>
 
 <file path=word/footnotes.xml><?xml version="1.0" encoding="utf-8"?>
-<w:footnotes xmlns:ve="http://schemas.openxmlformats.org/markup-compatibility/2006" xmlns:o="urn:schemas-microsoft-com:office:office" xmlns:r="http://schemas.openxmlformats.org/officeDocument/2006/relationships" xmlns:m="http://schemas.openxmlformats.org/officeDocument/2006/math" xmlns:v="urn:schemas-microsoft-com:vml" xmlns:wp="http://schemas.openxmlformats.org/drawingml/2006/wordprocessingDrawing" xmlns:w10="urn:schemas-microsoft-com:office:word" xmlns:w="http://schemas.openxmlformats.org/wordprocessingml/2006/main" xmlns:wne="http://schemas.microsoft.com/office/word/2006/wordml">
+<w:footnotes xmlns:wpc="http://schemas.microsoft.com/office/word/2010/wordprocessingCanvas" xmlns:mo="http://schemas.microsoft.com/office/mac/office/2008/main" xmlns:mc="http://schemas.openxmlformats.org/markup-compatibility/2006" xmlns:mv="urn:schemas-microsoft-com:mac:vml" xmlns:o="urn:schemas-microsoft-com:office:office" xmlns:r="http://schemas.openxmlformats.org/officeDocument/2006/relationships" xmlns:m="http://schemas.openxmlformats.org/officeDocument/2006/math" xmlns:v="urn:schemas-microsoft-com:vml" xmlns:wp14="http://schemas.microsoft.com/office/word/2010/wordprocessingDrawing" xmlns:wp="http://schemas.openxmlformats.org/drawingml/2006/wordprocessingDrawing" xmlns:w10="urn:schemas-microsoft-com:office:word" xmlns:w="http://schemas.openxmlformats.org/wordprocessingml/2006/main" xmlns:w14="http://schemas.microsoft.com/office/word/2010/wordml" xmlns:wpg="http://schemas.microsoft.com/office/word/2010/wordprocessingGroup" xmlns:wpi="http://schemas.microsoft.com/office/word/2010/wordprocessingInk" xmlns:wne="http://schemas.microsoft.com/office/word/2006/wordml" xmlns:wps="http://schemas.microsoft.com/office/word/2010/wordprocessingShape" mc:Ignorable="w14 wp14">
   <w:footnote w:type="separator" w:id="-1">
     <w:p>
       <w:r>
@@ -779,7 +771,7 @@
 </file>
 
 <file path=word/numbering.xml><?xml version="1.0" encoding="utf-8"?>
-<w:numbering xmlns:ve="http://schemas.openxmlformats.org/markup-compatibility/2006" xmlns:o="urn:schemas-microsoft-com:office:office" xmlns:r="http://schemas.openxmlformats.org/officeDocument/2006/relationships" xmlns:m="http://schemas.openxmlformats.org/officeDocument/2006/math" xmlns:v="urn:schemas-microsoft-com:vml" xmlns:wp="http://schemas.openxmlformats.org/drawingml/2006/wordprocessingDrawing" xmlns:w10="urn:schemas-microsoft-com:office:word" xmlns:w="http://schemas.openxmlformats.org/wordprocessingml/2006/main" xmlns:wne="http://schemas.microsoft.com/office/word/2006/wordml">
+<w:numbering xmlns:wpc="http://schemas.microsoft.com/office/word/2010/wordprocessingCanvas" xmlns:mo="http://schemas.microsoft.com/office/mac/office/2008/main" xmlns:mc="http://schemas.openxmlformats.org/markup-compatibility/2006" xmlns:mv="urn:schemas-microsoft-com:mac:vml" xmlns:o="urn:schemas-microsoft-com:office:office" xmlns:r="http://schemas.openxmlformats.org/officeDocument/2006/relationships" xmlns:m="http://schemas.openxmlformats.org/officeDocument/2006/math" xmlns:v="urn:schemas-microsoft-com:vml" xmlns:wp14="http://schemas.microsoft.com/office/word/2010/wordprocessingDrawing" xmlns:wp="http://schemas.openxmlformats.org/drawingml/2006/wordprocessingDrawing" xmlns:w10="urn:schemas-microsoft-com:office:word" xmlns:w="http://schemas.openxmlformats.org/wordprocessingml/2006/main" xmlns:w14="http://schemas.microsoft.com/office/word/2010/wordml" xmlns:wpg="http://schemas.microsoft.com/office/word/2010/wordprocessingGroup" xmlns:wpi="http://schemas.microsoft.com/office/word/2010/wordprocessingInk" xmlns:wne="http://schemas.microsoft.com/office/word/2006/wordml" xmlns:wps="http://schemas.microsoft.com/office/word/2010/wordprocessingShape" mc:Ignorable="w14 wp14">
   <w:abstractNum w:abstractNumId="0">
     <w:nsid w:val="059F5C8A"/>
     <w:multiLevelType w:val="hybridMultilevel"/>
@@ -1282,7 +1274,7 @@
 </file>
 
 <file path=word/styles.xml><?xml version="1.0" encoding="utf-8"?>
-<w:styles xmlns:r="http://schemas.openxmlformats.org/officeDocument/2006/relationships" xmlns:w="http://schemas.openxmlformats.org/wordprocessingml/2006/main">
+<w:styles xmlns:mc="http://schemas.openxmlformats.org/markup-compatibility/2006" xmlns:r="http://schemas.openxmlformats.org/officeDocument/2006/relationships" xmlns:w="http://schemas.openxmlformats.org/wordprocessingml/2006/main" xmlns:w14="http://schemas.microsoft.com/office/word/2010/wordml" mc:Ignorable="w14">
   <w:docDefaults>
     <w:rPrDefault>
       <w:rPr>
@@ -1294,7 +1286,7 @@
     </w:rPrDefault>
     <w:pPrDefault/>
   </w:docDefaults>
-  <w:latentStyles w:defLockedState="0" w:defUIPriority="99" w:defSemiHidden="1" w:defUnhideWhenUsed="1" w:defQFormat="0" w:count="267">
+  <w:latentStyles w:defLockedState="0" w:defUIPriority="99" w:defSemiHidden="1" w:defUnhideWhenUsed="1" w:defQFormat="0" w:count="276">
     <w:lsdException w:name="Normal" w:locked="1" w:semiHidden="0" w:uiPriority="0" w:unhideWhenUsed="0" w:qFormat="1"/>
     <w:lsdException w:name="heading 1" w:locked="1" w:semiHidden="0" w:uiPriority="0" w:unhideWhenUsed="0" w:qFormat="1"/>
     <w:lsdException w:name="heading 2" w:locked="1" w:uiPriority="0" w:qFormat="1"/>
@@ -1453,7 +1445,6 @@
     <w:uiPriority w:val="99"/>
     <w:semiHidden/>
     <w:unhideWhenUsed/>
-    <w:qFormat/>
     <w:tblPr>
       <w:tblInd w:w="0" w:type="dxa"/>
       <w:tblCellMar>
@@ -1615,7 +1606,7 @@
 </file>
 
 <file path=word/stylesWithEffects.xml><?xml version="1.0" encoding="utf-8"?>
-<w:styles xmlns:wpc="http://schemas.microsoft.com/office/word/2010/wordprocessingCanvas" xmlns:mc="http://schemas.openxmlformats.org/markup-compatibility/2006" xmlns:o="urn:schemas-microsoft-com:office:office" xmlns:r="http://schemas.openxmlformats.org/officeDocument/2006/relationships" xmlns:m="http://schemas.openxmlformats.org/officeDocument/2006/math" xmlns:v="urn:schemas-microsoft-com:vml" xmlns:wp14="http://schemas.microsoft.com/office/word/2010/wordprocessingDrawing" xmlns:wp="http://schemas.openxmlformats.org/drawingml/2006/wordprocessingDrawing" xmlns:w10="urn:schemas-microsoft-com:office:word" xmlns:w="http://schemas.openxmlformats.org/wordprocessingml/2006/main" xmlns:w14="http://schemas.microsoft.com/office/word/2010/wordml" xmlns:wpg="http://schemas.microsoft.com/office/word/2010/wordprocessingGroup" xmlns:wpi="http://schemas.microsoft.com/office/word/2010/wordprocessingInk" xmlns:wne="http://schemas.microsoft.com/office/word/2006/wordml" xmlns:wps="http://schemas.microsoft.com/office/word/2010/wordprocessingShape" mc:Ignorable="w14 wp14">
+<w:styles xmlns:wpc="http://schemas.microsoft.com/office/word/2010/wordprocessingCanvas" xmlns:mo="http://schemas.microsoft.com/office/mac/office/2008/main" xmlns:mc="http://schemas.openxmlformats.org/markup-compatibility/2006" xmlns:mv="urn:schemas-microsoft-com:mac:vml" xmlns:o="urn:schemas-microsoft-com:office:office" xmlns:r="http://schemas.openxmlformats.org/officeDocument/2006/relationships" xmlns:m="http://schemas.openxmlformats.org/officeDocument/2006/math" xmlns:v="urn:schemas-microsoft-com:vml" xmlns:wp14="http://schemas.microsoft.com/office/word/2010/wordprocessingDrawing" xmlns:wp="http://schemas.openxmlformats.org/drawingml/2006/wordprocessingDrawing" xmlns:w10="urn:schemas-microsoft-com:office:word" xmlns:w="http://schemas.openxmlformats.org/wordprocessingml/2006/main" xmlns:w14="http://schemas.microsoft.com/office/word/2010/wordml" xmlns:wpg="http://schemas.microsoft.com/office/word/2010/wordprocessingGroup" xmlns:wpi="http://schemas.microsoft.com/office/word/2010/wordprocessingInk" xmlns:wne="http://schemas.microsoft.com/office/word/2006/wordml" xmlns:wps="http://schemas.microsoft.com/office/word/2010/wordprocessingShape" mc:Ignorable="w14 wp14">
   <w:docDefaults>
     <w:rPrDefault>
       <w:rPr>
@@ -1631,7 +1622,7 @@
       </w:pPr>
     </w:pPrDefault>
   </w:docDefaults>
-  <w:latentStyles w:defLockedState="0" w:defUIPriority="99" w:defSemiHidden="1" w:defUnhideWhenUsed="1" w:defQFormat="0" w:count="267">
+  <w:latentStyles w:defLockedState="0" w:defUIPriority="99" w:defSemiHidden="1" w:defUnhideWhenUsed="1" w:defQFormat="0" w:count="276">
     <w:lsdException w:name="Normal" w:semiHidden="0" w:uiPriority="0" w:unhideWhenUsed="0" w:qFormat="1"/>
     <w:lsdException w:name="heading 1" w:semiHidden="0" w:uiPriority="9" w:unhideWhenUsed="0" w:qFormat="1"/>
     <w:lsdException w:name="heading 2" w:uiPriority="9" w:qFormat="1"/>

</xml_diff>